<commit_message>
documentation bdd et rapport
</commit_message>
<xml_diff>
--- a/Documentation/BDD_marinaConnect-s4.docx
+++ b/Documentation/BDD_marinaConnect-s4.docx
@@ -3,6 +3,8 @@
 <w:document xmlns:wpc="http://schemas.microsoft.com/office/word/2010/wordprocessingCanvas" xmlns:cx="http://schemas.microsoft.com/office/drawing/2014/chartex" xmlns:cx1="http://schemas.microsoft.com/office/drawing/2015/9/8/chartex" xmlns:cx2="http://schemas.microsoft.com/office/drawing/2015/10/21/chartex" xmlns:cx3="http://schemas.microsoft.com/office/drawing/2016/5/9/chartex" xmlns:cx4="http://schemas.microsoft.com/office/drawing/2016/5/10/chartex" xmlns:cx5="http://schemas.microsoft.com/office/drawing/2016/5/11/chartex" xmlns:cx6="http://schemas.microsoft.com/office/drawing/2016/5/12/chartex" xmlns:cx7="http://schemas.microsoft.com/office/drawing/2016/5/13/chartex" xmlns:cx8="http://schemas.microsoft.com/office/drawing/2016/5/14/chartex" xmlns:mc="http://schemas.openxmlformats.org/markup-compatibility/2006" xmlns:aink="http://schemas.microsoft.com/office/drawing/2016/ink" xmlns:am3d="http://schemas.microsoft.com/office/drawing/2017/model3d" xmlns:o="urn:schemas-microsoft-com:office:office" xmlns:r="http://schemas.openxmlformats.org/officeDocument/2006/relationships" xmlns:m="http://schemas.openxmlformats.org/officeDocument/2006/math" xmlns:v="urn:schemas-microsoft-com:vml" xmlns:wp14="http://schemas.microsoft.com/office/word/2010/wordprocessingDrawing" xmlns:wp="http://schemas.openxmlformats.org/drawingml/2006/wordprocessingDrawing" xmlns:w10="urn:schemas-microsoft-com:office:word" xmlns:w="http://schemas.openxmlformats.org/wordprocessingml/2006/main" xmlns:w14="http://schemas.microsoft.com/office/word/2010/wordml" xmlns:w15="http://schemas.microsoft.com/office/word/2012/wordml" xmlns:w16cid="http://schemas.microsoft.com/office/word/2016/wordml/cid" xmlns:w16se="http://schemas.microsoft.com/office/word/2015/wordml/symex" xmlns:wpg="http://schemas.microsoft.com/office/word/2010/wordprocessingGroup" xmlns:wpi="http://schemas.microsoft.com/office/word/2010/wordprocessingInk" xmlns:wne="http://schemas.microsoft.com/office/word/2006/wordml" xmlns:wps="http://schemas.microsoft.com/office/word/2010/wordprocessingShape" mc:Ignorable="w14 w15 w16se w16cid wp14">
   <w:body>
     <w:p>
+      <w:bookmarkStart w:id="0" w:name="_GoBack"/>
+      <w:bookmarkEnd w:id="0"/>
       <w:r>
         <w:rPr>
           <w:noProof/>
@@ -10,18 +12,18 @@
         <mc:AlternateContent>
           <mc:Choice Requires="wps">
             <w:drawing>
-              <wp:anchor distT="0" distB="0" distL="114300" distR="114300" simplePos="0" relativeHeight="251667456" behindDoc="0" locked="0" layoutInCell="1" allowOverlap="1" wp14:anchorId="1FD98D2F" wp14:editId="2B23D6DD">
+              <wp:anchor distT="0" distB="0" distL="114300" distR="114300" simplePos="0" relativeHeight="251668480" behindDoc="0" locked="0" layoutInCell="1" allowOverlap="1" wp14:anchorId="0BF23890" wp14:editId="1DB0CDE5">
                 <wp:simplePos x="0" y="0"/>
                 <wp:positionH relativeFrom="column">
-                  <wp:posOffset>1759585</wp:posOffset>
+                  <wp:posOffset>3491229</wp:posOffset>
                 </wp:positionH>
                 <wp:positionV relativeFrom="paragraph">
-                  <wp:posOffset>1858645</wp:posOffset>
+                  <wp:posOffset>878204</wp:posOffset>
                 </wp:positionV>
-                <wp:extent cx="1257300" cy="723900"/>
-                <wp:effectExtent l="38100" t="38100" r="19050" b="19050"/>
+                <wp:extent cx="1209675" cy="714375"/>
+                <wp:effectExtent l="38100" t="38100" r="28575" b="28575"/>
                 <wp:wrapNone/>
-                <wp:docPr id="6" name="Connecteur droit avec flèche 6"/>
+                <wp:docPr id="3" name="Connecteur droit avec flèche 3"/>
                 <wp:cNvGraphicFramePr/>
                 <a:graphic xmlns:a="http://schemas.openxmlformats.org/drawingml/2006/main">
                   <a:graphicData uri="http://schemas.microsoft.com/office/word/2010/wordprocessingShape">
@@ -30,7 +32,7 @@
                       <wps:spPr>
                         <a:xfrm flipH="1" flipV="1">
                           <a:off x="0" y="0"/>
-                          <a:ext cx="1257300" cy="723900"/>
+                          <a:ext cx="1209675" cy="714375"/>
                         </a:xfrm>
                         <a:prstGeom prst="straightConnector1">
                           <a:avLst/>
@@ -68,11 +70,11 @@
           </mc:Choice>
           <mc:Fallback>
             <w:pict>
-              <v:shapetype w14:anchorId="09DC4112" id="_x0000_t32" coordsize="21600,21600" o:spt="32" o:oned="t" path="m,l21600,21600e" filled="f">
+              <v:shapetype w14:anchorId="52CAFBEA" id="_x0000_t32" coordsize="21600,21600" o:spt="32" o:oned="t" path="m,l21600,21600e" filled="f">
                 <v:path arrowok="t" fillok="f" o:connecttype="none"/>
                 <o:lock v:ext="edit" shapetype="t"/>
               </v:shapetype>
-              <v:shape id="Connecteur droit avec flèche 6" o:spid="_x0000_s1026" type="#_x0000_t32" style="position:absolute;margin-left:138.55pt;margin-top:146.35pt;width:99pt;height:57pt;flip:x y;z-index:251667456;visibility:visible;mso-wrap-style:square;mso-width-percent:0;mso-height-percent:0;mso-wrap-distance-left:9pt;mso-wrap-distance-top:0;mso-wrap-distance-right:9pt;mso-wrap-distance-bottom:0;mso-position-horizontal:absolute;mso-position-horizontal-relative:text;mso-position-vertical:absolute;mso-position-vertical-relative:text;mso-width-percent:0;mso-height-percent:0;mso-width-relative:margin;mso-height-relative:margin" o:gfxdata="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" strokecolor="#4472c4 [3204]" strokeweight=".5pt">
+              <v:shape id="Connecteur droit avec flèche 3" o:spid="_x0000_s1026" type="#_x0000_t32" style="position:absolute;margin-left:274.9pt;margin-top:69.15pt;width:95.25pt;height:56.25pt;flip:x y;z-index:251668480;visibility:visible;mso-wrap-style:square;mso-width-percent:0;mso-height-percent:0;mso-wrap-distance-left:9pt;mso-wrap-distance-top:0;mso-wrap-distance-right:9pt;mso-wrap-distance-bottom:0;mso-position-horizontal:absolute;mso-position-horizontal-relative:text;mso-position-vertical:absolute;mso-position-vertical-relative:text;mso-width-percent:0;mso-height-percent:0;mso-width-relative:margin;mso-height-relative:margin" o:gfxdata="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" strokecolor="#4472c4 [3204]" strokeweight=".5pt">
                 <v:stroke endarrow="block" joinstyle="miter"/>
               </v:shape>
             </w:pict>
@@ -86,27 +88,27 @@
         <mc:AlternateContent>
           <mc:Choice Requires="wps">
             <w:drawing>
-              <wp:anchor distT="0" distB="0" distL="114300" distR="114300" simplePos="0" relativeHeight="251668480" behindDoc="0" locked="0" layoutInCell="1" allowOverlap="1" wp14:anchorId="4C48FA15" wp14:editId="3F76F0C7">
+              <wp:anchor distT="0" distB="0" distL="114300" distR="114300" simplePos="0" relativeHeight="251672576" behindDoc="0" locked="0" layoutInCell="1" allowOverlap="1" wp14:anchorId="5959849E" wp14:editId="6C8A8E0A">
                 <wp:simplePos x="0" y="0"/>
                 <wp:positionH relativeFrom="column">
-                  <wp:posOffset>1142365</wp:posOffset>
+                  <wp:posOffset>2852421</wp:posOffset>
                 </wp:positionH>
                 <wp:positionV relativeFrom="paragraph">
-                  <wp:posOffset>1866265</wp:posOffset>
+                  <wp:posOffset>1630680</wp:posOffset>
                 </wp:positionV>
-                <wp:extent cx="563880" cy="1432560"/>
-                <wp:effectExtent l="38100" t="38100" r="26670" b="15240"/>
+                <wp:extent cx="45719" cy="266700"/>
+                <wp:effectExtent l="38100" t="38100" r="50165" b="19050"/>
                 <wp:wrapNone/>
-                <wp:docPr id="7" name="Connecteur droit avec flèche 7"/>
+                <wp:docPr id="9" name="Connecteur droit avec flèche 3"/>
                 <wp:cNvGraphicFramePr/>
                 <a:graphic xmlns:a="http://schemas.openxmlformats.org/drawingml/2006/main">
                   <a:graphicData uri="http://schemas.microsoft.com/office/word/2010/wordprocessingShape">
                     <wps:wsp>
                       <wps:cNvCnPr/>
                       <wps:spPr>
-                        <a:xfrm flipH="1" flipV="1">
+                        <a:xfrm flipV="1">
                           <a:off x="0" y="0"/>
-                          <a:ext cx="563880" cy="1432560"/>
+                          <a:ext cx="45719" cy="266700"/>
                         </a:xfrm>
                         <a:prstGeom prst="straightConnector1">
                           <a:avLst/>
@@ -133,12 +135,18 @@
                     </wps:wsp>
                   </a:graphicData>
                 </a:graphic>
+                <wp14:sizeRelH relativeFrom="margin">
+                  <wp14:pctWidth>0</wp14:pctWidth>
+                </wp14:sizeRelH>
+                <wp14:sizeRelV relativeFrom="margin">
+                  <wp14:pctHeight>0</wp14:pctHeight>
+                </wp14:sizeRelV>
               </wp:anchor>
             </w:drawing>
           </mc:Choice>
           <mc:Fallback>
             <w:pict>
-              <v:shape w14:anchorId="15B78716" id="Connecteur droit avec flèche 7" o:spid="_x0000_s1026" type="#_x0000_t32" style="position:absolute;margin-left:89.95pt;margin-top:146.95pt;width:44.4pt;height:112.8pt;flip:x y;z-index:251668480;visibility:visible;mso-wrap-style:square;mso-wrap-distance-left:9pt;mso-wrap-distance-top:0;mso-wrap-distance-right:9pt;mso-wrap-distance-bottom:0;mso-position-horizontal:absolute;mso-position-horizontal-relative:text;mso-position-vertical:absolute;mso-position-vertical-relative:text" o:gfxdata="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" strokecolor="#4472c4 [3204]" strokeweight=".5pt">
+              <v:shape w14:anchorId="571B8367" id="Connecteur droit avec flèche 3" o:spid="_x0000_s1026" type="#_x0000_t32" style="position:absolute;margin-left:224.6pt;margin-top:128.4pt;width:3.6pt;height:21pt;flip:y;z-index:251672576;visibility:visible;mso-wrap-style:square;mso-width-percent:0;mso-height-percent:0;mso-wrap-distance-left:9pt;mso-wrap-distance-top:0;mso-wrap-distance-right:9pt;mso-wrap-distance-bottom:0;mso-position-horizontal:absolute;mso-position-horizontal-relative:text;mso-position-vertical:absolute;mso-position-vertical-relative:text;mso-width-percent:0;mso-height-percent:0;mso-width-relative:margin;mso-height-relative:margin" o:gfxdata="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" strokecolor="#4472c4 [3204]" strokeweight=".5pt">
                 <v:stroke endarrow="block" joinstyle="miter"/>
               </v:shape>
             </w:pict>
@@ -152,13 +160,504 @@
         <mc:AlternateContent>
           <mc:Choice Requires="wps">
             <w:drawing>
-              <wp:anchor distT="0" distB="0" distL="114300" distR="114300" simplePos="0" relativeHeight="251666432" behindDoc="0" locked="0" layoutInCell="1" allowOverlap="1" wp14:anchorId="09CD95AC" wp14:editId="46B8F56B">
+              <wp:anchor distT="0" distB="0" distL="114300" distR="114300" simplePos="0" relativeHeight="251659264" behindDoc="0" locked="0" layoutInCell="1" allowOverlap="1" wp14:anchorId="15B15940" wp14:editId="69CBB4A4">
+                <wp:simplePos x="0" y="0"/>
+                <wp:positionH relativeFrom="margin">
+                  <wp:posOffset>2280285</wp:posOffset>
+                </wp:positionH>
+                <wp:positionV relativeFrom="paragraph">
+                  <wp:posOffset>168910</wp:posOffset>
+                </wp:positionV>
+                <wp:extent cx="1150620" cy="1432560"/>
+                <wp:effectExtent l="0" t="0" r="11430" b="15240"/>
+                <wp:wrapNone/>
+                <wp:docPr id="1" name="Rectangle 1"/>
+                <wp:cNvGraphicFramePr/>
+                <a:graphic xmlns:a="http://schemas.openxmlformats.org/drawingml/2006/main">
+                  <a:graphicData uri="http://schemas.microsoft.com/office/word/2010/wordprocessingShape">
+                    <wps:wsp>
+                      <wps:cNvSpPr/>
+                      <wps:spPr>
+                        <a:xfrm>
+                          <a:off x="0" y="0"/>
+                          <a:ext cx="1150620" cy="1432560"/>
+                        </a:xfrm>
+                        <a:prstGeom prst="rect">
+                          <a:avLst/>
+                        </a:prstGeom>
+                        <a:ln>
+                          <a:solidFill>
+                            <a:schemeClr val="tx1"/>
+                          </a:solidFill>
+                        </a:ln>
+                      </wps:spPr>
+                      <wps:style>
+                        <a:lnRef idx="2">
+                          <a:schemeClr val="accent6"/>
+                        </a:lnRef>
+                        <a:fillRef idx="1">
+                          <a:schemeClr val="lt1"/>
+                        </a:fillRef>
+                        <a:effectRef idx="0">
+                          <a:schemeClr val="accent6"/>
+                        </a:effectRef>
+                        <a:fontRef idx="minor">
+                          <a:schemeClr val="dk1"/>
+                        </a:fontRef>
+                      </wps:style>
+                      <wps:txbx>
+                        <w:txbxContent>
+                          <w:p>
+                            <w:pPr>
+                              <w:jc w:val="center"/>
+                              <w:rPr>
+                                <w:b/>
+                                <w:lang w:val="en-US"/>
+                              </w:rPr>
+                            </w:pPr>
+                            <w:r>
+                              <w:rPr>
+                                <w:b/>
+                                <w:lang w:val="en-US"/>
+                              </w:rPr>
+                              <w:t>MARINA</w:t>
+                            </w:r>
+                          </w:p>
+                          <w:p>
+                            <w:pPr>
+                              <w:jc w:val="center"/>
+                              <w:rPr>
+                                <w:lang w:val="en-US"/>
+                              </w:rPr>
+                            </w:pPr>
+                            <w:r>
+                              <w:rPr>
+                                <w:lang w:val="en-US"/>
+                              </w:rPr>
+                              <w:t>Int : id</w:t>
+                            </w:r>
+                            <w:r>
+                              <w:rPr>
+                                <w:lang w:val="en-US"/>
+                              </w:rPr>
+                              <w:br/>
+                              <w:t>String : nom</w:t>
+                            </w:r>
+                            <w:r>
+                              <w:rPr>
+                                <w:lang w:val="en-US"/>
+                              </w:rPr>
+                              <w:br/>
+                              <w:t>float : longitude</w:t>
+                            </w:r>
+                            <w:r>
+                              <w:rPr>
+                                <w:lang w:val="en-US"/>
+                              </w:rPr>
+                              <w:br/>
+                              <w:t>float : latitude</w:t>
+                            </w:r>
+                          </w:p>
+                        </w:txbxContent>
+                      </wps:txbx>
+                      <wps:bodyPr rot="0" spcFirstLastPara="0" vertOverflow="overflow" horzOverflow="overflow" vert="horz" wrap="square" lIns="91440" tIns="45720" rIns="91440" bIns="45720" numCol="1" spcCol="0" rtlCol="0" fromWordArt="0" anchor="ctr" anchorCtr="0" forceAA="0" compatLnSpc="1">
+                        <a:prstTxWarp prst="textNoShape">
+                          <a:avLst/>
+                        </a:prstTxWarp>
+                        <a:noAutofit/>
+                      </wps:bodyPr>
+                    </wps:wsp>
+                  </a:graphicData>
+                </a:graphic>
+              </wp:anchor>
+            </w:drawing>
+          </mc:Choice>
+          <mc:Fallback>
+            <w:pict>
+              <v:rect w14:anchorId="15B15940" id="Rectangle 1" o:spid="_x0000_s1026" style="position:absolute;margin-left:179.55pt;margin-top:13.3pt;width:90.6pt;height:112.8pt;z-index:251659264;visibility:visible;mso-wrap-style:square;mso-wrap-distance-left:9pt;mso-wrap-distance-top:0;mso-wrap-distance-right:9pt;mso-wrap-distance-bottom:0;mso-position-horizontal:absolute;mso-position-horizontal-relative:margin;mso-position-vertical:absolute;mso-position-vertical-relative:text;v-text-anchor:middle" o:gfxdata="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" fillcolor="white [3201]" strokecolor="black [3213]" strokeweight="1pt">
+                <v:textbox>
+                  <w:txbxContent>
+                    <w:p>
+                      <w:pPr>
+                        <w:jc w:val="center"/>
+                        <w:rPr>
+                          <w:b/>
+                          <w:lang w:val="en-US"/>
+                        </w:rPr>
+                      </w:pPr>
+                      <w:r>
+                        <w:rPr>
+                          <w:b/>
+                          <w:lang w:val="en-US"/>
+                        </w:rPr>
+                        <w:t>MARINA</w:t>
+                      </w:r>
+                    </w:p>
+                    <w:p>
+                      <w:pPr>
+                        <w:jc w:val="center"/>
+                        <w:rPr>
+                          <w:lang w:val="en-US"/>
+                        </w:rPr>
+                      </w:pPr>
+                      <w:r>
+                        <w:rPr>
+                          <w:lang w:val="en-US"/>
+                        </w:rPr>
+                        <w:t>Int : id</w:t>
+                      </w:r>
+                      <w:r>
+                        <w:rPr>
+                          <w:lang w:val="en-US"/>
+                        </w:rPr>
+                        <w:br/>
+                        <w:t>String : nom</w:t>
+                      </w:r>
+                      <w:r>
+                        <w:rPr>
+                          <w:lang w:val="en-US"/>
+                        </w:rPr>
+                        <w:br/>
+                        <w:t>float : longitude</w:t>
+                      </w:r>
+                      <w:r>
+                        <w:rPr>
+                          <w:lang w:val="en-US"/>
+                        </w:rPr>
+                        <w:br/>
+                        <w:t>float : latitude</w:t>
+                      </w:r>
+                    </w:p>
+                  </w:txbxContent>
+                </v:textbox>
+                <w10:wrap anchorx="margin"/>
+              </v:rect>
+            </w:pict>
+          </mc:Fallback>
+        </mc:AlternateContent>
+      </w:r>
+      <w:r>
+        <w:rPr>
+          <w:noProof/>
+        </w:rPr>
+        <mc:AlternateContent>
+          <mc:Choice Requires="wps">
+            <w:drawing>
+              <wp:anchor distT="0" distB="0" distL="114300" distR="114300" simplePos="0" relativeHeight="251670528" behindDoc="0" locked="0" layoutInCell="1" allowOverlap="1" wp14:anchorId="3B3698C4" wp14:editId="187A9FB4">
                 <wp:simplePos x="0" y="0"/>
                 <wp:positionH relativeFrom="column">
-                  <wp:posOffset>1149985</wp:posOffset>
+                  <wp:posOffset>1090931</wp:posOffset>
                 </wp:positionH>
                 <wp:positionV relativeFrom="paragraph">
-                  <wp:posOffset>3298825</wp:posOffset>
+                  <wp:posOffset>868680</wp:posOffset>
+                </wp:positionV>
+                <wp:extent cx="1162050" cy="666750"/>
+                <wp:effectExtent l="0" t="38100" r="57150" b="19050"/>
+                <wp:wrapNone/>
+                <wp:docPr id="8" name="Connecteur droit avec flèche 3"/>
+                <wp:cNvGraphicFramePr/>
+                <a:graphic xmlns:a="http://schemas.openxmlformats.org/drawingml/2006/main">
+                  <a:graphicData uri="http://schemas.microsoft.com/office/word/2010/wordprocessingShape">
+                    <wps:wsp>
+                      <wps:cNvCnPr/>
+                      <wps:spPr>
+                        <a:xfrm flipV="1">
+                          <a:off x="0" y="0"/>
+                          <a:ext cx="1162050" cy="666750"/>
+                        </a:xfrm>
+                        <a:prstGeom prst="straightConnector1">
+                          <a:avLst/>
+                        </a:prstGeom>
+                        <a:ln>
+                          <a:tailEnd type="triangle"/>
+                        </a:ln>
+                      </wps:spPr>
+                      <wps:style>
+                        <a:lnRef idx="1">
+                          <a:schemeClr val="accent1"/>
+                        </a:lnRef>
+                        <a:fillRef idx="0">
+                          <a:schemeClr val="accent1"/>
+                        </a:fillRef>
+                        <a:effectRef idx="0">
+                          <a:schemeClr val="accent1"/>
+                        </a:effectRef>
+                        <a:fontRef idx="minor">
+                          <a:schemeClr val="tx1"/>
+                        </a:fontRef>
+                      </wps:style>
+                      <wps:bodyPr/>
+                    </wps:wsp>
+                  </a:graphicData>
+                </a:graphic>
+                <wp14:sizeRelH relativeFrom="margin">
+                  <wp14:pctWidth>0</wp14:pctWidth>
+                </wp14:sizeRelH>
+                <wp14:sizeRelV relativeFrom="margin">
+                  <wp14:pctHeight>0</wp14:pctHeight>
+                </wp14:sizeRelV>
+              </wp:anchor>
+            </w:drawing>
+          </mc:Choice>
+          <mc:Fallback>
+            <w:pict>
+              <v:shape w14:anchorId="425643F6" id="Connecteur droit avec flèche 3" o:spid="_x0000_s1026" type="#_x0000_t32" style="position:absolute;margin-left:85.9pt;margin-top:68.4pt;width:91.5pt;height:52.5pt;flip:y;z-index:251670528;visibility:visible;mso-wrap-style:square;mso-width-percent:0;mso-height-percent:0;mso-wrap-distance-left:9pt;mso-wrap-distance-top:0;mso-wrap-distance-right:9pt;mso-wrap-distance-bottom:0;mso-position-horizontal:absolute;mso-position-horizontal-relative:text;mso-position-vertical:absolute;mso-position-vertical-relative:text;mso-width-percent:0;mso-height-percent:0;mso-width-relative:margin;mso-height-relative:margin" o:gfxdata="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" strokecolor="#4472c4 [3204]" strokeweight=".5pt">
+                <v:stroke endarrow="block" joinstyle="miter"/>
+              </v:shape>
+            </w:pict>
+          </mc:Fallback>
+        </mc:AlternateContent>
+      </w:r>
+      <w:r>
+        <w:rPr>
+          <w:noProof/>
+        </w:rPr>
+        <mc:AlternateContent>
+          <mc:Choice Requires="wps">
+            <w:drawing>
+              <wp:anchor distT="0" distB="0" distL="114300" distR="114300" simplePos="0" relativeHeight="251664384" behindDoc="0" locked="0" layoutInCell="1" allowOverlap="1" wp14:anchorId="1DEB1164" wp14:editId="4267B6B4">
+                <wp:simplePos x="0" y="0"/>
+                <wp:positionH relativeFrom="column">
+                  <wp:posOffset>4108450</wp:posOffset>
+                </wp:positionH>
+                <wp:positionV relativeFrom="paragraph">
+                  <wp:posOffset>1635760</wp:posOffset>
+                </wp:positionV>
+                <wp:extent cx="1150620" cy="1432560"/>
+                <wp:effectExtent l="0" t="0" r="11430" b="15240"/>
+                <wp:wrapNone/>
+                <wp:docPr id="4" name="Rectangle 4"/>
+                <wp:cNvGraphicFramePr/>
+                <a:graphic xmlns:a="http://schemas.openxmlformats.org/drawingml/2006/main">
+                  <a:graphicData uri="http://schemas.microsoft.com/office/word/2010/wordprocessingShape">
+                    <wps:wsp>
+                      <wps:cNvSpPr/>
+                      <wps:spPr>
+                        <a:xfrm>
+                          <a:off x="0" y="0"/>
+                          <a:ext cx="1150620" cy="1432560"/>
+                        </a:xfrm>
+                        <a:prstGeom prst="rect">
+                          <a:avLst/>
+                        </a:prstGeom>
+                        <a:ln>
+                          <a:solidFill>
+                            <a:schemeClr val="tx1"/>
+                          </a:solidFill>
+                        </a:ln>
+                      </wps:spPr>
+                      <wps:style>
+                        <a:lnRef idx="2">
+                          <a:schemeClr val="accent6"/>
+                        </a:lnRef>
+                        <a:fillRef idx="1">
+                          <a:schemeClr val="lt1"/>
+                        </a:fillRef>
+                        <a:effectRef idx="0">
+                          <a:schemeClr val="accent6"/>
+                        </a:effectRef>
+                        <a:fontRef idx="minor">
+                          <a:schemeClr val="dk1"/>
+                        </a:fontRef>
+                      </wps:style>
+                      <wps:txbx>
+                        <w:txbxContent>
+                          <w:p>
+                            <w:pPr>
+                              <w:jc w:val="center"/>
+                              <w:rPr>
+                                <w:b/>
+                                <w:lang w:val="en-US"/>
+                              </w:rPr>
+                            </w:pPr>
+                            <w:r>
+                              <w:rPr>
+                                <w:b/>
+                                <w:lang w:val="en-US"/>
+                              </w:rPr>
+                              <w:t>P</w:t>
+                            </w:r>
+                            <w:r>
+                              <w:rPr>
+                                <w:b/>
+                                <w:lang w:val="en-US"/>
+                              </w:rPr>
+                              <w:t>r</w:t>
+                            </w:r>
+                            <w:r>
+                              <w:rPr>
+                                <w:b/>
+                                <w:lang w:val="en-US"/>
+                              </w:rPr>
+                              <w:t>e</w:t>
+                            </w:r>
+                            <w:r>
+                              <w:rPr>
+                                <w:b/>
+                                <w:lang w:val="en-US"/>
+                              </w:rPr>
+                              <w:t>ssion</w:t>
+                            </w:r>
+                          </w:p>
+                          <w:p>
+                            <w:pPr>
+                              <w:jc w:val="center"/>
+                              <w:rPr>
+                                <w:lang w:val="en-US"/>
+                              </w:rPr>
+                            </w:pPr>
+                            <w:r>
+                              <w:rPr>
+                                <w:lang w:val="en-US"/>
+                              </w:rPr>
+                              <w:t>Int : i</w:t>
+                            </w:r>
+                            <w:r>
+                              <w:rPr>
+                                <w:lang w:val="en-US"/>
+                              </w:rPr>
+                              <w:t>d</w:t>
+                            </w:r>
+                            <w:r>
+                              <w:rPr>
+                                <w:lang w:val="en-US"/>
+                              </w:rPr>
+                              <w:br/>
+                              <w:t>float : valeur</w:t>
+                            </w:r>
+                            <w:r>
+                              <w:rPr>
+                                <w:lang w:val="en-US"/>
+                              </w:rPr>
+                              <w:br/>
+                              <w:t>date : date</w:t>
+                            </w:r>
+                            <w:r>
+                              <w:rPr>
+                                <w:lang w:val="en-US"/>
+                              </w:rPr>
+                              <w:br/>
+                              <w:t>int : idMarina</w:t>
+                            </w:r>
+                          </w:p>
+                        </w:txbxContent>
+                      </wps:txbx>
+                      <wps:bodyPr rot="0" spcFirstLastPara="0" vertOverflow="overflow" horzOverflow="overflow" vert="horz" wrap="square" lIns="91440" tIns="45720" rIns="91440" bIns="45720" numCol="1" spcCol="0" rtlCol="0" fromWordArt="0" anchor="ctr" anchorCtr="0" forceAA="0" compatLnSpc="1">
+                        <a:prstTxWarp prst="textNoShape">
+                          <a:avLst/>
+                        </a:prstTxWarp>
+                        <a:noAutofit/>
+                      </wps:bodyPr>
+                    </wps:wsp>
+                  </a:graphicData>
+                </a:graphic>
+              </wp:anchor>
+            </w:drawing>
+          </mc:Choice>
+          <mc:Fallback>
+            <w:pict>
+              <v:rect w14:anchorId="1DEB1164" id="Rectangle 4" o:spid="_x0000_s1027" style="position:absolute;margin-left:323.5pt;margin-top:128.8pt;width:90.6pt;height:112.8pt;z-index:251664384;visibility:visible;mso-wrap-style:square;mso-wrap-distance-left:9pt;mso-wrap-distance-top:0;mso-wrap-distance-right:9pt;mso-wrap-distance-bottom:0;mso-position-horizontal:absolute;mso-position-horizontal-relative:text;mso-position-vertical:absolute;mso-position-vertical-relative:text;v-text-anchor:middle" o:gfxdata="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" fillcolor="white [3201]" strokecolor="black [3213]" strokeweight="1pt">
+                <v:textbox>
+                  <w:txbxContent>
+                    <w:p>
+                      <w:pPr>
+                        <w:jc w:val="center"/>
+                        <w:rPr>
+                          <w:b/>
+                          <w:lang w:val="en-US"/>
+                        </w:rPr>
+                      </w:pPr>
+                      <w:r>
+                        <w:rPr>
+                          <w:b/>
+                          <w:lang w:val="en-US"/>
+                        </w:rPr>
+                        <w:t>P</w:t>
+                      </w:r>
+                      <w:r>
+                        <w:rPr>
+                          <w:b/>
+                          <w:lang w:val="en-US"/>
+                        </w:rPr>
+                        <w:t>r</w:t>
+                      </w:r>
+                      <w:r>
+                        <w:rPr>
+                          <w:b/>
+                          <w:lang w:val="en-US"/>
+                        </w:rPr>
+                        <w:t>e</w:t>
+                      </w:r>
+                      <w:r>
+                        <w:rPr>
+                          <w:b/>
+                          <w:lang w:val="en-US"/>
+                        </w:rPr>
+                        <w:t>ssion</w:t>
+                      </w:r>
+                    </w:p>
+                    <w:p>
+                      <w:pPr>
+                        <w:jc w:val="center"/>
+                        <w:rPr>
+                          <w:lang w:val="en-US"/>
+                        </w:rPr>
+                      </w:pPr>
+                      <w:r>
+                        <w:rPr>
+                          <w:lang w:val="en-US"/>
+                        </w:rPr>
+                        <w:t>Int : i</w:t>
+                      </w:r>
+                      <w:r>
+                        <w:rPr>
+                          <w:lang w:val="en-US"/>
+                        </w:rPr>
+                        <w:t>d</w:t>
+                      </w:r>
+                      <w:r>
+                        <w:rPr>
+                          <w:lang w:val="en-US"/>
+                        </w:rPr>
+                        <w:br/>
+                        <w:t>float : valeur</w:t>
+                      </w:r>
+                      <w:r>
+                        <w:rPr>
+                          <w:lang w:val="en-US"/>
+                        </w:rPr>
+                        <w:br/>
+                        <w:t>date : date</w:t>
+                      </w:r>
+                      <w:r>
+                        <w:rPr>
+                          <w:lang w:val="en-US"/>
+                        </w:rPr>
+                        <w:br/>
+                        <w:t>int : idMarina</w:t>
+                      </w:r>
+                    </w:p>
+                  </w:txbxContent>
+                </v:textbox>
+              </v:rect>
+            </w:pict>
+          </mc:Fallback>
+        </mc:AlternateContent>
+      </w:r>
+      <w:r>
+        <w:rPr>
+          <w:noProof/>
+        </w:rPr>
+        <mc:AlternateContent>
+          <mc:Choice Requires="wps">
+            <w:drawing>
+              <wp:anchor distT="0" distB="0" distL="114300" distR="114300" simplePos="0" relativeHeight="251666432" behindDoc="0" locked="0" layoutInCell="1" allowOverlap="1" wp14:anchorId="09CD95AC" wp14:editId="7B3F9EEA">
+                <wp:simplePos x="0" y="0"/>
+                <wp:positionH relativeFrom="margin">
+                  <wp:align>center</wp:align>
+                </wp:positionH>
+                <wp:positionV relativeFrom="paragraph">
+                  <wp:posOffset>1927225</wp:posOffset>
                 </wp:positionV>
                 <wp:extent cx="1150620" cy="1432560"/>
                 <wp:effectExtent l="0" t="0" r="11430" b="15240"/>
@@ -210,7 +709,7 @@
                               <w:rPr>
                                 <w:b/>
                               </w:rPr>
-                              <w:t>Humidités</w:t>
+                              <w:t>Humidité</w:t>
                             </w:r>
                           </w:p>
                           <w:p>
@@ -222,14 +721,7 @@
                             </w:r>
                             <w:r>
                               <w:br/>
-                            </w:r>
-                            <w:proofErr w:type="spellStart"/>
-                            <w:r>
-                              <w:t>float</w:t>
-                            </w:r>
-                            <w:proofErr w:type="spellEnd"/>
-                            <w:r>
-                              <w:t xml:space="preserve"> : valeur</w:t>
+                              <w:t>float : valeur</w:t>
                             </w:r>
                             <w:r>
                               <w:br/>
@@ -237,20 +729,8 @@
                             </w:r>
                             <w:r>
                               <w:br/>
-                            </w:r>
-                            <w:proofErr w:type="spellStart"/>
-                            <w:r>
-                              <w:t>int</w:t>
-                            </w:r>
-                            <w:proofErr w:type="spellEnd"/>
-                            <w:r>
-                              <w:t xml:space="preserve"> : </w:t>
-                            </w:r>
-                            <w:proofErr w:type="spellStart"/>
-                            <w:r>
-                              <w:t>idMarina</w:t>
-                            </w:r>
-                            <w:proofErr w:type="spellEnd"/>
+                              <w:t>int : idMarina</w:t>
+                            </w:r>
                           </w:p>
                         </w:txbxContent>
                       </wps:txbx>
@@ -268,7 +748,7 @@
           </mc:Choice>
           <mc:Fallback>
             <w:pict>
-              <v:rect w14:anchorId="09CD95AC" id="Rectangle 5" o:spid="_x0000_s1026" style="position:absolute;margin-left:90.55pt;margin-top:259.75pt;width:90.6pt;height:112.8pt;z-index:251666432;visibility:visible;mso-wrap-style:square;mso-wrap-distance-left:9pt;mso-wrap-distance-top:0;mso-wrap-distance-right:9pt;mso-wrap-distance-bottom:0;mso-position-horizontal:absolute;mso-position-horizontal-relative:text;mso-position-vertical:absolute;mso-position-vertical-relative:text;v-text-anchor:middle" o:gfxdata="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" fillcolor="white [3201]" strokecolor="black [3213]" strokeweight="1pt">
+              <v:rect w14:anchorId="09CD95AC" id="Rectangle 5" o:spid="_x0000_s1028" style="position:absolute;margin-left:0;margin-top:151.75pt;width:90.6pt;height:112.8pt;z-index:251666432;visibility:visible;mso-wrap-style:square;mso-wrap-distance-left:9pt;mso-wrap-distance-top:0;mso-wrap-distance-right:9pt;mso-wrap-distance-bottom:0;mso-position-horizontal:center;mso-position-horizontal-relative:margin;mso-position-vertical:absolute;mso-position-vertical-relative:text;v-text-anchor:middle" o:gfxdata="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" fillcolor="white [3201]" strokecolor="black [3213]" strokeweight="1pt">
                 <v:textbox>
                   <w:txbxContent>
                     <w:p>
@@ -282,7 +762,7 @@
                         <w:rPr>
                           <w:b/>
                         </w:rPr>
-                        <w:t>Humidités</w:t>
+                        <w:t>Humidité</w:t>
                       </w:r>
                     </w:p>
                     <w:p>
@@ -294,14 +774,7 @@
                       </w:r>
                       <w:r>
                         <w:br/>
-                      </w:r>
-                      <w:proofErr w:type="spellStart"/>
-                      <w:r>
-                        <w:t>float</w:t>
-                      </w:r>
-                      <w:proofErr w:type="spellEnd"/>
-                      <w:r>
-                        <w:t xml:space="preserve"> : valeur</w:t>
+                        <w:t>float : valeur</w:t>
                       </w:r>
                       <w:r>
                         <w:br/>
@@ -309,23 +782,12 @@
                       </w:r>
                       <w:r>
                         <w:br/>
-                      </w:r>
-                      <w:proofErr w:type="spellStart"/>
-                      <w:r>
-                        <w:t>int</w:t>
-                      </w:r>
-                      <w:proofErr w:type="spellEnd"/>
-                      <w:r>
-                        <w:t xml:space="preserve"> : </w:t>
-                      </w:r>
-                      <w:proofErr w:type="spellStart"/>
-                      <w:r>
-                        <w:t>idMarina</w:t>
-                      </w:r>
-                      <w:proofErr w:type="spellEnd"/>
+                        <w:t>int : idMarina</w:t>
+                      </w:r>
                     </w:p>
                   </w:txbxContent>
                 </v:textbox>
+                <w10:wrap anchorx="margin"/>
               </v:rect>
             </w:pict>
           </mc:Fallback>
@@ -338,355 +800,13 @@
         <mc:AlternateContent>
           <mc:Choice Requires="wps">
             <w:drawing>
-              <wp:anchor distT="0" distB="0" distL="114300" distR="114300" simplePos="0" relativeHeight="251664384" behindDoc="0" locked="0" layoutInCell="1" allowOverlap="1" wp14:anchorId="1DEB1164" wp14:editId="3BC6C4E3">
+              <wp:anchor distT="0" distB="0" distL="114300" distR="114300" simplePos="0" relativeHeight="251661312" behindDoc="0" locked="0" layoutInCell="1" allowOverlap="1" wp14:anchorId="46D4F1EA" wp14:editId="3EBC78D2">
                 <wp:simplePos x="0" y="0"/>
                 <wp:positionH relativeFrom="column">
-                  <wp:posOffset>3024505</wp:posOffset>
+                  <wp:posOffset>578485</wp:posOffset>
                 </wp:positionH>
                 <wp:positionV relativeFrom="paragraph">
-                  <wp:posOffset>2597785</wp:posOffset>
-                </wp:positionV>
-                <wp:extent cx="1150620" cy="1432560"/>
-                <wp:effectExtent l="0" t="0" r="11430" b="15240"/>
-                <wp:wrapNone/>
-                <wp:docPr id="4" name="Rectangle 4"/>
-                <wp:cNvGraphicFramePr/>
-                <a:graphic xmlns:a="http://schemas.openxmlformats.org/drawingml/2006/main">
-                  <a:graphicData uri="http://schemas.microsoft.com/office/word/2010/wordprocessingShape">
-                    <wps:wsp>
-                      <wps:cNvSpPr/>
-                      <wps:spPr>
-                        <a:xfrm>
-                          <a:off x="0" y="0"/>
-                          <a:ext cx="1150620" cy="1432560"/>
-                        </a:xfrm>
-                        <a:prstGeom prst="rect">
-                          <a:avLst/>
-                        </a:prstGeom>
-                        <a:ln>
-                          <a:solidFill>
-                            <a:schemeClr val="tx1"/>
-                          </a:solidFill>
-                        </a:ln>
-                      </wps:spPr>
-                      <wps:style>
-                        <a:lnRef idx="2">
-                          <a:schemeClr val="accent6"/>
-                        </a:lnRef>
-                        <a:fillRef idx="1">
-                          <a:schemeClr val="lt1"/>
-                        </a:fillRef>
-                        <a:effectRef idx="0">
-                          <a:schemeClr val="accent6"/>
-                        </a:effectRef>
-                        <a:fontRef idx="minor">
-                          <a:schemeClr val="dk1"/>
-                        </a:fontRef>
-                      </wps:style>
-                      <wps:txbx>
-                        <w:txbxContent>
-                          <w:p>
-                            <w:pPr>
-                              <w:jc w:val="center"/>
-                              <w:rPr>
-                                <w:b/>
-                                <w:lang w:val="en-US"/>
-                              </w:rPr>
-                            </w:pPr>
-                            <w:proofErr w:type="spellStart"/>
-                            <w:r>
-                              <w:rPr>
-                                <w:b/>
-                                <w:lang w:val="en-US"/>
-                              </w:rPr>
-                              <w:t>P</w:t>
-                            </w:r>
-                            <w:r>
-                              <w:rPr>
-                                <w:b/>
-                                <w:lang w:val="en-US"/>
-                              </w:rPr>
-                              <w:t>réssion</w:t>
-                            </w:r>
-                            <w:proofErr w:type="spellEnd"/>
-                          </w:p>
-                          <w:p>
-                            <w:pPr>
-                              <w:jc w:val="center"/>
-                              <w:rPr>
-                                <w:lang w:val="en-US"/>
-                              </w:rPr>
-                            </w:pPr>
-                            <w:proofErr w:type="gramStart"/>
-                            <w:r>
-                              <w:rPr>
-                                <w:lang w:val="en-US"/>
-                              </w:rPr>
-                              <w:t>Int :</w:t>
-                            </w:r>
-                            <w:proofErr w:type="gramEnd"/>
-                            <w:r>
-                              <w:rPr>
-                                <w:lang w:val="en-US"/>
-                              </w:rPr>
-                              <w:t xml:space="preserve"> i</w:t>
-                            </w:r>
-                            <w:r>
-                              <w:rPr>
-                                <w:lang w:val="en-US"/>
-                              </w:rPr>
-                              <w:t>d</w:t>
-                            </w:r>
-                            <w:r>
-                              <w:rPr>
-                                <w:lang w:val="en-US"/>
-                              </w:rPr>
-                              <w:br/>
-                              <w:t xml:space="preserve">float : </w:t>
-                            </w:r>
-                            <w:proofErr w:type="spellStart"/>
-                            <w:r>
-                              <w:rPr>
-                                <w:lang w:val="en-US"/>
-                              </w:rPr>
-                              <w:t>valeur</w:t>
-                            </w:r>
-                            <w:proofErr w:type="spellEnd"/>
-                            <w:r>
-                              <w:rPr>
-                                <w:lang w:val="en-US"/>
-                              </w:rPr>
-                              <w:br/>
-                              <w:t>date : date</w:t>
-                            </w:r>
-                            <w:r>
-                              <w:rPr>
-                                <w:lang w:val="en-US"/>
-                              </w:rPr>
-                              <w:br/>
-                              <w:t>int :</w:t>
-                            </w:r>
-                            <w:bookmarkStart w:id="0" w:name="_GoBack"/>
-                            <w:bookmarkEnd w:id="0"/>
-                            <w:r>
-                              <w:rPr>
-                                <w:lang w:val="en-US"/>
-                              </w:rPr>
-                              <w:t xml:space="preserve"> </w:t>
-                            </w:r>
-                            <w:proofErr w:type="spellStart"/>
-                            <w:r>
-                              <w:rPr>
-                                <w:lang w:val="en-US"/>
-                              </w:rPr>
-                              <w:t>idMarina</w:t>
-                            </w:r>
-                            <w:proofErr w:type="spellEnd"/>
-                          </w:p>
-                        </w:txbxContent>
-                      </wps:txbx>
-                      <wps:bodyPr rot="0" spcFirstLastPara="0" vertOverflow="overflow" horzOverflow="overflow" vert="horz" wrap="square" lIns="91440" tIns="45720" rIns="91440" bIns="45720" numCol="1" spcCol="0" rtlCol="0" fromWordArt="0" anchor="ctr" anchorCtr="0" forceAA="0" compatLnSpc="1">
-                        <a:prstTxWarp prst="textNoShape">
-                          <a:avLst/>
-                        </a:prstTxWarp>
-                        <a:noAutofit/>
-                      </wps:bodyPr>
-                    </wps:wsp>
-                  </a:graphicData>
-                </a:graphic>
-              </wp:anchor>
-            </w:drawing>
-          </mc:Choice>
-          <mc:Fallback>
-            <w:pict>
-              <v:rect w14:anchorId="1DEB1164" id="Rectangle 4" o:spid="_x0000_s1027" style="position:absolute;margin-left:238.15pt;margin-top:204.55pt;width:90.6pt;height:112.8pt;z-index:251664384;visibility:visible;mso-wrap-style:square;mso-wrap-distance-left:9pt;mso-wrap-distance-top:0;mso-wrap-distance-right:9pt;mso-wrap-distance-bottom:0;mso-position-horizontal:absolute;mso-position-horizontal-relative:text;mso-position-vertical:absolute;mso-position-vertical-relative:text;v-text-anchor:middle" o:gfxdata="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" fillcolor="white [3201]" strokecolor="black [3213]" strokeweight="1pt">
-                <v:textbox>
-                  <w:txbxContent>
-                    <w:p>
-                      <w:pPr>
-                        <w:jc w:val="center"/>
-                        <w:rPr>
-                          <w:b/>
-                          <w:lang w:val="en-US"/>
-                        </w:rPr>
-                      </w:pPr>
-                      <w:proofErr w:type="spellStart"/>
-                      <w:r>
-                        <w:rPr>
-                          <w:b/>
-                          <w:lang w:val="en-US"/>
-                        </w:rPr>
-                        <w:t>P</w:t>
-                      </w:r>
-                      <w:r>
-                        <w:rPr>
-                          <w:b/>
-                          <w:lang w:val="en-US"/>
-                        </w:rPr>
-                        <w:t>réssion</w:t>
-                      </w:r>
-                      <w:proofErr w:type="spellEnd"/>
-                    </w:p>
-                    <w:p>
-                      <w:pPr>
-                        <w:jc w:val="center"/>
-                        <w:rPr>
-                          <w:lang w:val="en-US"/>
-                        </w:rPr>
-                      </w:pPr>
-                      <w:proofErr w:type="gramStart"/>
-                      <w:r>
-                        <w:rPr>
-                          <w:lang w:val="en-US"/>
-                        </w:rPr>
-                        <w:t>Int :</w:t>
-                      </w:r>
-                      <w:proofErr w:type="gramEnd"/>
-                      <w:r>
-                        <w:rPr>
-                          <w:lang w:val="en-US"/>
-                        </w:rPr>
-                        <w:t xml:space="preserve"> i</w:t>
-                      </w:r>
-                      <w:r>
-                        <w:rPr>
-                          <w:lang w:val="en-US"/>
-                        </w:rPr>
-                        <w:t>d</w:t>
-                      </w:r>
-                      <w:r>
-                        <w:rPr>
-                          <w:lang w:val="en-US"/>
-                        </w:rPr>
-                        <w:br/>
-                        <w:t xml:space="preserve">float : </w:t>
-                      </w:r>
-                      <w:proofErr w:type="spellStart"/>
-                      <w:r>
-                        <w:rPr>
-                          <w:lang w:val="en-US"/>
-                        </w:rPr>
-                        <w:t>valeur</w:t>
-                      </w:r>
-                      <w:proofErr w:type="spellEnd"/>
-                      <w:r>
-                        <w:rPr>
-                          <w:lang w:val="en-US"/>
-                        </w:rPr>
-                        <w:br/>
-                        <w:t>date : date</w:t>
-                      </w:r>
-                      <w:r>
-                        <w:rPr>
-                          <w:lang w:val="en-US"/>
-                        </w:rPr>
-                        <w:br/>
-                        <w:t>int :</w:t>
-                      </w:r>
-                      <w:bookmarkStart w:id="1" w:name="_GoBack"/>
-                      <w:bookmarkEnd w:id="1"/>
-                      <w:r>
-                        <w:rPr>
-                          <w:lang w:val="en-US"/>
-                        </w:rPr>
-                        <w:t xml:space="preserve"> </w:t>
-                      </w:r>
-                      <w:proofErr w:type="spellStart"/>
-                      <w:r>
-                        <w:rPr>
-                          <w:lang w:val="en-US"/>
-                        </w:rPr>
-                        <w:t>idMarina</w:t>
-                      </w:r>
-                      <w:proofErr w:type="spellEnd"/>
-                    </w:p>
-                  </w:txbxContent>
-                </v:textbox>
-              </v:rect>
-            </w:pict>
-          </mc:Fallback>
-        </mc:AlternateContent>
-      </w:r>
-      <w:r>
-        <w:rPr>
-          <w:noProof/>
-        </w:rPr>
-        <mc:AlternateContent>
-          <mc:Choice Requires="wps">
-            <w:drawing>
-              <wp:anchor distT="0" distB="0" distL="114300" distR="114300" simplePos="0" relativeHeight="251662336" behindDoc="0" locked="0" layoutInCell="1" allowOverlap="1" wp14:anchorId="59A20919" wp14:editId="1353D652">
-                <wp:simplePos x="0" y="0"/>
-                <wp:positionH relativeFrom="column">
-                  <wp:posOffset>1767205</wp:posOffset>
-                </wp:positionH>
-                <wp:positionV relativeFrom="paragraph">
-                  <wp:posOffset>1157605</wp:posOffset>
-                </wp:positionV>
-                <wp:extent cx="1859280" cy="30480"/>
-                <wp:effectExtent l="38100" t="76200" r="26670" b="64770"/>
-                <wp:wrapNone/>
-                <wp:docPr id="3" name="Connecteur droit avec flèche 3"/>
-                <wp:cNvGraphicFramePr/>
-                <a:graphic xmlns:a="http://schemas.openxmlformats.org/drawingml/2006/main">
-                  <a:graphicData uri="http://schemas.microsoft.com/office/word/2010/wordprocessingShape">
-                    <wps:wsp>
-                      <wps:cNvCnPr/>
-                      <wps:spPr>
-                        <a:xfrm flipH="1" flipV="1">
-                          <a:off x="0" y="0"/>
-                          <a:ext cx="1859280" cy="30480"/>
-                        </a:xfrm>
-                        <a:prstGeom prst="straightConnector1">
-                          <a:avLst/>
-                        </a:prstGeom>
-                        <a:ln>
-                          <a:tailEnd type="triangle"/>
-                        </a:ln>
-                      </wps:spPr>
-                      <wps:style>
-                        <a:lnRef idx="1">
-                          <a:schemeClr val="accent1"/>
-                        </a:lnRef>
-                        <a:fillRef idx="0">
-                          <a:schemeClr val="accent1"/>
-                        </a:fillRef>
-                        <a:effectRef idx="0">
-                          <a:schemeClr val="accent1"/>
-                        </a:effectRef>
-                        <a:fontRef idx="minor">
-                          <a:schemeClr val="tx1"/>
-                        </a:fontRef>
-                      </wps:style>
-                      <wps:bodyPr/>
-                    </wps:wsp>
-                  </a:graphicData>
-                </a:graphic>
-              </wp:anchor>
-            </w:drawing>
-          </mc:Choice>
-          <mc:Fallback>
-            <w:pict>
-              <v:shape w14:anchorId="47174C24" id="Connecteur droit avec flèche 3" o:spid="_x0000_s1026" type="#_x0000_t32" style="position:absolute;margin-left:139.15pt;margin-top:91.15pt;width:146.4pt;height:2.4pt;flip:x y;z-index:251662336;visibility:visible;mso-wrap-style:square;mso-wrap-distance-left:9pt;mso-wrap-distance-top:0;mso-wrap-distance-right:9pt;mso-wrap-distance-bottom:0;mso-position-horizontal:absolute;mso-position-horizontal-relative:text;mso-position-vertical:absolute;mso-position-vertical-relative:text" o:gfxdata="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" strokecolor="#4472c4 [3204]" strokeweight=".5pt">
-                <v:stroke endarrow="block" joinstyle="miter"/>
-              </v:shape>
-            </w:pict>
-          </mc:Fallback>
-        </mc:AlternateContent>
-      </w:r>
-      <w:r>
-        <w:rPr>
-          <w:noProof/>
-        </w:rPr>
-        <mc:AlternateContent>
-          <mc:Choice Requires="wps">
-            <w:drawing>
-              <wp:anchor distT="0" distB="0" distL="114300" distR="114300" simplePos="0" relativeHeight="251661312" behindDoc="0" locked="0" layoutInCell="1" allowOverlap="1" wp14:anchorId="46D4F1EA" wp14:editId="1FADEC83">
-                <wp:simplePos x="0" y="0"/>
-                <wp:positionH relativeFrom="column">
-                  <wp:posOffset>3626485</wp:posOffset>
-                </wp:positionH>
-                <wp:positionV relativeFrom="paragraph">
-                  <wp:posOffset>464185</wp:posOffset>
+                  <wp:posOffset>1597660</wp:posOffset>
                 </wp:positionV>
                 <wp:extent cx="1150620" cy="1432560"/>
                 <wp:effectExtent l="0" t="0" r="11430" b="15240"/>
@@ -750,59 +870,22 @@
                           <w:p>
                             <w:pPr>
                               <w:jc w:val="center"/>
-                              <w:rPr>
-                                <w:lang w:val="en-US"/>
-                              </w:rPr>
                             </w:pPr>
                             <w:r>
-                              <w:rPr>
-                                <w:lang w:val="en-US"/>
-                              </w:rPr>
-                              <w:t>Int : i</w:t>
-                            </w:r>
-                            <w:r>
-                              <w:rPr>
-                                <w:lang w:val="en-US"/>
-                              </w:rPr>
-                              <w:t>d</w:t>
-                            </w:r>
-                            <w:r>
-                              <w:rPr>
-                                <w:lang w:val="en-US"/>
-                              </w:rPr>
+                              <w:t>Int : id</w:t>
+                            </w:r>
+                            <w:r>
                               <w:br/>
-                              <w:t xml:space="preserve">float : </w:t>
-                            </w:r>
-                            <w:proofErr w:type="spellStart"/>
-                            <w:r>
-                              <w:rPr>
-                                <w:lang w:val="en-US"/>
-                              </w:rPr>
-                              <w:t>valeur</w:t>
-                            </w:r>
-                            <w:proofErr w:type="spellEnd"/>
-                            <w:r>
-                              <w:rPr>
-                                <w:lang w:val="en-US"/>
-                              </w:rPr>
+                              <w:t>float : valeur</w:t>
+                            </w:r>
+                            <w:r>
                               <w:br/>
                               <w:t>date : date</w:t>
                             </w:r>
                             <w:r>
-                              <w:rPr>
-                                <w:lang w:val="en-US"/>
-                              </w:rPr>
                               <w:br/>
-                              <w:t xml:space="preserve">int : </w:t>
-                            </w:r>
-                            <w:proofErr w:type="spellStart"/>
-                            <w:r>
-                              <w:rPr>
-                                <w:lang w:val="en-US"/>
-                              </w:rPr>
-                              <w:t>idMarina</w:t>
-                            </w:r>
-                            <w:proofErr w:type="spellEnd"/>
+                              <w:t>int : idMarina</w:t>
+                            </w:r>
                           </w:p>
                         </w:txbxContent>
                       </wps:txbx>
@@ -820,7 +903,7 @@
           </mc:Choice>
           <mc:Fallback>
             <w:pict>
-              <v:rect w14:anchorId="46D4F1EA" id="Rectangle 2" o:spid="_x0000_s1028" style="position:absolute;margin-left:285.55pt;margin-top:36.55pt;width:90.6pt;height:112.8pt;z-index:251661312;visibility:visible;mso-wrap-style:square;mso-wrap-distance-left:9pt;mso-wrap-distance-top:0;mso-wrap-distance-right:9pt;mso-wrap-distance-bottom:0;mso-position-horizontal:absolute;mso-position-horizontal-relative:text;mso-position-vertical:absolute;mso-position-vertical-relative:text;v-text-anchor:middle" o:gfxdata="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" fillcolor="white [3201]" strokecolor="black [3213]" strokeweight="1pt">
+              <v:rect w14:anchorId="46D4F1EA" id="Rectangle 2" o:spid="_x0000_s1029" style="position:absolute;margin-left:45.55pt;margin-top:125.8pt;width:90.6pt;height:112.8pt;z-index:251661312;visibility:visible;mso-wrap-style:square;mso-wrap-distance-left:9pt;mso-wrap-distance-top:0;mso-wrap-distance-right:9pt;mso-wrap-distance-bottom:0;mso-position-horizontal:absolute;mso-position-horizontal-relative:text;mso-position-vertical:absolute;mso-position-vertical-relative:text;v-text-anchor:middle" o:gfxdata="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" fillcolor="white [3201]" strokecolor="black [3213]" strokeweight="1pt">
                 <v:textbox>
                   <w:txbxContent>
                     <w:p>
@@ -846,256 +929,21 @@
                     <w:p>
                       <w:pPr>
                         <w:jc w:val="center"/>
-                        <w:rPr>
-                          <w:lang w:val="en-US"/>
-                        </w:rPr>
                       </w:pPr>
                       <w:r>
-                        <w:rPr>
-                          <w:lang w:val="en-US"/>
-                        </w:rPr>
-                        <w:t>Int : i</w:t>
-                      </w:r>
-                      <w:r>
-                        <w:rPr>
-                          <w:lang w:val="en-US"/>
-                        </w:rPr>
-                        <w:t>d</w:t>
-                      </w:r>
-                      <w:r>
-                        <w:rPr>
-                          <w:lang w:val="en-US"/>
-                        </w:rPr>
+                        <w:t>Int : id</w:t>
+                      </w:r>
+                      <w:r>
                         <w:br/>
-                        <w:t xml:space="preserve">float : </w:t>
-                      </w:r>
-                      <w:proofErr w:type="spellStart"/>
-                      <w:r>
-                        <w:rPr>
-                          <w:lang w:val="en-US"/>
-                        </w:rPr>
-                        <w:t>valeur</w:t>
-                      </w:r>
-                      <w:proofErr w:type="spellEnd"/>
-                      <w:r>
-                        <w:rPr>
-                          <w:lang w:val="en-US"/>
-                        </w:rPr>
+                        <w:t>float : valeur</w:t>
+                      </w:r>
+                      <w:r>
                         <w:br/>
                         <w:t>date : date</w:t>
                       </w:r>
                       <w:r>
-                        <w:rPr>
-                          <w:lang w:val="en-US"/>
-                        </w:rPr>
                         <w:br/>
-                        <w:t xml:space="preserve">int : </w:t>
-                      </w:r>
-                      <w:proofErr w:type="spellStart"/>
-                      <w:r>
-                        <w:rPr>
-                          <w:lang w:val="en-US"/>
-                        </w:rPr>
-                        <w:t>idMarina</w:t>
-                      </w:r>
-                      <w:proofErr w:type="spellEnd"/>
-                    </w:p>
-                  </w:txbxContent>
-                </v:textbox>
-              </v:rect>
-            </w:pict>
-          </mc:Fallback>
-        </mc:AlternateContent>
-      </w:r>
-      <w:r>
-        <w:rPr>
-          <w:noProof/>
-        </w:rPr>
-        <mc:AlternateContent>
-          <mc:Choice Requires="wps">
-            <w:drawing>
-              <wp:anchor distT="0" distB="0" distL="114300" distR="114300" simplePos="0" relativeHeight="251659264" behindDoc="0" locked="0" layoutInCell="1" allowOverlap="1" wp14:anchorId="15B15940" wp14:editId="6B6AFFD6">
-                <wp:simplePos x="0" y="0"/>
-                <wp:positionH relativeFrom="column">
-                  <wp:posOffset>563245</wp:posOffset>
-                </wp:positionH>
-                <wp:positionV relativeFrom="paragraph">
-                  <wp:posOffset>426085</wp:posOffset>
-                </wp:positionV>
-                <wp:extent cx="1150620" cy="1432560"/>
-                <wp:effectExtent l="0" t="0" r="11430" b="15240"/>
-                <wp:wrapNone/>
-                <wp:docPr id="1" name="Rectangle 1"/>
-                <wp:cNvGraphicFramePr/>
-                <a:graphic xmlns:a="http://schemas.openxmlformats.org/drawingml/2006/main">
-                  <a:graphicData uri="http://schemas.microsoft.com/office/word/2010/wordprocessingShape">
-                    <wps:wsp>
-                      <wps:cNvSpPr/>
-                      <wps:spPr>
-                        <a:xfrm>
-                          <a:off x="0" y="0"/>
-                          <a:ext cx="1150620" cy="1432560"/>
-                        </a:xfrm>
-                        <a:prstGeom prst="rect">
-                          <a:avLst/>
-                        </a:prstGeom>
-                        <a:ln>
-                          <a:solidFill>
-                            <a:schemeClr val="tx1"/>
-                          </a:solidFill>
-                        </a:ln>
-                      </wps:spPr>
-                      <wps:style>
-                        <a:lnRef idx="2">
-                          <a:schemeClr val="accent6"/>
-                        </a:lnRef>
-                        <a:fillRef idx="1">
-                          <a:schemeClr val="lt1"/>
-                        </a:fillRef>
-                        <a:effectRef idx="0">
-                          <a:schemeClr val="accent6"/>
-                        </a:effectRef>
-                        <a:fontRef idx="minor">
-                          <a:schemeClr val="dk1"/>
-                        </a:fontRef>
-                      </wps:style>
-                      <wps:txbx>
-                        <w:txbxContent>
-                          <w:p>
-                            <w:pPr>
-                              <w:jc w:val="center"/>
-                              <w:rPr>
-                                <w:b/>
-                                <w:lang w:val="en-US"/>
-                              </w:rPr>
-                            </w:pPr>
-                            <w:r>
-                              <w:rPr>
-                                <w:b/>
-                                <w:lang w:val="en-US"/>
-                              </w:rPr>
-                              <w:t>MARINA</w:t>
-                            </w:r>
-                          </w:p>
-                          <w:p>
-                            <w:pPr>
-                              <w:jc w:val="center"/>
-                              <w:rPr>
-                                <w:lang w:val="en-US"/>
-                              </w:rPr>
-                            </w:pPr>
-                            <w:proofErr w:type="gramStart"/>
-                            <w:r>
-                              <w:rPr>
-                                <w:lang w:val="en-US"/>
-                              </w:rPr>
-                              <w:t>Int :</w:t>
-                            </w:r>
-                            <w:proofErr w:type="gramEnd"/>
-                            <w:r>
-                              <w:rPr>
-                                <w:lang w:val="en-US"/>
-                              </w:rPr>
-                              <w:t xml:space="preserve"> id</w:t>
-                            </w:r>
-                            <w:r>
-                              <w:rPr>
-                                <w:lang w:val="en-US"/>
-                              </w:rPr>
-                              <w:br/>
-                              <w:t>String : nom</w:t>
-                            </w:r>
-                            <w:r>
-                              <w:rPr>
-                                <w:lang w:val="en-US"/>
-                              </w:rPr>
-                              <w:br/>
-                              <w:t>float : longitude</w:t>
-                            </w:r>
-                            <w:r>
-                              <w:rPr>
-                                <w:lang w:val="en-US"/>
-                              </w:rPr>
-                              <w:br/>
-                              <w:t>float : latitude</w:t>
-                            </w:r>
-                          </w:p>
-                        </w:txbxContent>
-                      </wps:txbx>
-                      <wps:bodyPr rot="0" spcFirstLastPara="0" vertOverflow="overflow" horzOverflow="overflow" vert="horz" wrap="square" lIns="91440" tIns="45720" rIns="91440" bIns="45720" numCol="1" spcCol="0" rtlCol="0" fromWordArt="0" anchor="ctr" anchorCtr="0" forceAA="0" compatLnSpc="1">
-                        <a:prstTxWarp prst="textNoShape">
-                          <a:avLst/>
-                        </a:prstTxWarp>
-                        <a:noAutofit/>
-                      </wps:bodyPr>
-                    </wps:wsp>
-                  </a:graphicData>
-                </a:graphic>
-              </wp:anchor>
-            </w:drawing>
-          </mc:Choice>
-          <mc:Fallback>
-            <w:pict>
-              <v:rect w14:anchorId="15B15940" id="Rectangle 1" o:spid="_x0000_s1029" style="position:absolute;margin-left:44.35pt;margin-top:33.55pt;width:90.6pt;height:112.8pt;z-index:251659264;visibility:visible;mso-wrap-style:square;mso-wrap-distance-left:9pt;mso-wrap-distance-top:0;mso-wrap-distance-right:9pt;mso-wrap-distance-bottom:0;mso-position-horizontal:absolute;mso-position-horizontal-relative:text;mso-position-vertical:absolute;mso-position-vertical-relative:text;v-text-anchor:middle" o:gfxdata="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" fillcolor="white [3201]" strokecolor="black [3213]" strokeweight="1pt">
-                <v:textbox>
-                  <w:txbxContent>
-                    <w:p>
-                      <w:pPr>
-                        <w:jc w:val="center"/>
-                        <w:rPr>
-                          <w:b/>
-                          <w:lang w:val="en-US"/>
-                        </w:rPr>
-                      </w:pPr>
-                      <w:r>
-                        <w:rPr>
-                          <w:b/>
-                          <w:lang w:val="en-US"/>
-                        </w:rPr>
-                        <w:t>MARINA</w:t>
-                      </w:r>
-                    </w:p>
-                    <w:p>
-                      <w:pPr>
-                        <w:jc w:val="center"/>
-                        <w:rPr>
-                          <w:lang w:val="en-US"/>
-                        </w:rPr>
-                      </w:pPr>
-                      <w:proofErr w:type="gramStart"/>
-                      <w:r>
-                        <w:rPr>
-                          <w:lang w:val="en-US"/>
-                        </w:rPr>
-                        <w:t>Int :</w:t>
-                      </w:r>
-                      <w:proofErr w:type="gramEnd"/>
-                      <w:r>
-                        <w:rPr>
-                          <w:lang w:val="en-US"/>
-                        </w:rPr>
-                        <w:t xml:space="preserve"> id</w:t>
-                      </w:r>
-                      <w:r>
-                        <w:rPr>
-                          <w:lang w:val="en-US"/>
-                        </w:rPr>
-                        <w:br/>
-                        <w:t>String : nom</w:t>
-                      </w:r>
-                      <w:r>
-                        <w:rPr>
-                          <w:lang w:val="en-US"/>
-                        </w:rPr>
-                        <w:br/>
-                        <w:t>float : longitude</w:t>
-                      </w:r>
-                      <w:r>
-                        <w:rPr>
-                          <w:lang w:val="en-US"/>
-                        </w:rPr>
-                        <w:br/>
-                        <w:t>float : latitude</w:t>
+                        <w:t>int : idMarina</w:t>
                       </w:r>
                     </w:p>
                   </w:txbxContent>
@@ -1510,17 +1358,17 @@
     <w:lsdException w:name="Hashtag" w:semiHidden="1" w:unhideWhenUsed="1"/>
     <w:lsdException w:name="Unresolved Mention" w:semiHidden="1" w:unhideWhenUsed="1"/>
   </w:latentStyles>
-  <w:style w:type="paragraph" w:default="1" w:styleId="Normal">
+  <w:style w:type="paragraph" w:default="1" w:styleId="Standard">
     <w:name w:val="Normal"/>
     <w:qFormat/>
   </w:style>
-  <w:style w:type="character" w:default="1" w:styleId="Policepardfaut">
+  <w:style w:type="character" w:default="1" w:styleId="Absatz-Standardschriftart">
     <w:name w:val="Default Paragraph Font"/>
     <w:uiPriority w:val="1"/>
     <w:semiHidden/>
     <w:unhideWhenUsed/>
   </w:style>
-  <w:style w:type="table" w:default="1" w:styleId="TableauNormal">
+  <w:style w:type="table" w:default="1" w:styleId="NormaleTabelle">
     <w:name w:val="Normal Table"/>
     <w:uiPriority w:val="99"/>
     <w:semiHidden/>
@@ -1535,7 +1383,7 @@
       </w:tblCellMar>
     </w:tblPr>
   </w:style>
-  <w:style w:type="numbering" w:default="1" w:styleId="Aucuneliste">
+  <w:style w:type="numbering" w:default="1" w:styleId="KeineListe">
     <w:name w:val="No List"/>
     <w:uiPriority w:val="99"/>
     <w:semiHidden/>

</xml_diff>